<commit_message>
Correccion de errores en el package y adicion de link de github
</commit_message>
<xml_diff>
--- a/Gráficas_explicación.docx
+++ b/Gráficas_explicación.docx
@@ -193,7 +193,7 @@
       <w:pPr>
         <w:rPr>
           <w:rFonts w:ascii="Times New Roman" w:hAnsi="Times New Roman" w:cs="Times New Roman"/>
-          <w:lang w:val="en-US"/>
+          <w:lang w:val="es-GT"/>
         </w:rPr>
       </w:pPr>
     </w:p>
@@ -360,18 +360,161 @@
       <w:pPr>
         <w:rPr>
           <w:rFonts w:ascii="Times New Roman" w:hAnsi="Times New Roman" w:cs="Times New Roman"/>
-          <w:sz w:val="24"/>
-          <w:szCs w:val="24"/>
-        </w:rPr>
-      </w:pPr>
-      <w:r>
-        <w:rPr>
-          <w:rFonts w:ascii="Times New Roman" w:hAnsi="Times New Roman" w:cs="Times New Roman"/>
+          <w:b/>
+          <w:bCs/>
+          <w:sz w:val="24"/>
+          <w:szCs w:val="24"/>
+        </w:rPr>
+      </w:pPr>
+      <w:r>
+        <w:rPr>
+          <w:rFonts w:ascii="Times New Roman" w:hAnsi="Times New Roman" w:cs="Times New Roman"/>
+          <w:b/>
+          <w:bCs/>
           <w:sz w:val="24"/>
           <w:szCs w:val="24"/>
         </w:rPr>
         <w:lastRenderedPageBreak/>
-        <w:tab/>
+        <w:t>Notas importantes</w:t>
+      </w:r>
+    </w:p>
+    <w:p>
+      <w:pPr>
+        <w:rPr>
+          <w:rFonts w:ascii="Times New Roman" w:hAnsi="Times New Roman" w:cs="Times New Roman"/>
+          <w:sz w:val="24"/>
+          <w:szCs w:val="24"/>
+        </w:rPr>
+      </w:pPr>
+      <w:r>
+        <w:rPr>
+          <w:rFonts w:ascii="Times New Roman" w:hAnsi="Times New Roman" w:cs="Times New Roman"/>
+          <w:sz w:val="24"/>
+          <w:szCs w:val="24"/>
+        </w:rPr>
+        <w:t xml:space="preserve">Antes del análisis es necesario indicar que se deben compilar las clases con </w:t>
+      </w:r>
+      <w:proofErr w:type="spellStart"/>
+      <w:r>
+        <w:rPr>
+          <w:rFonts w:ascii="Times New Roman" w:hAnsi="Times New Roman" w:cs="Times New Roman"/>
+          <w:sz w:val="24"/>
+          <w:szCs w:val="24"/>
+        </w:rPr>
+        <w:t>javac</w:t>
+      </w:r>
+      <w:proofErr w:type="spellEnd"/>
+      <w:r>
+        <w:rPr>
+          <w:rFonts w:ascii="Times New Roman" w:hAnsi="Times New Roman" w:cs="Times New Roman"/>
+          <w:sz w:val="24"/>
+          <w:szCs w:val="24"/>
+        </w:rPr>
+        <w:t xml:space="preserve">, porque desde un IDE no leerá el archivo. Además, el siguiente es el </w:t>
+      </w:r>
+      <w:proofErr w:type="gramStart"/>
+      <w:r>
+        <w:rPr>
+          <w:rFonts w:ascii="Times New Roman" w:hAnsi="Times New Roman" w:cs="Times New Roman"/>
+          <w:sz w:val="24"/>
+          <w:szCs w:val="24"/>
+        </w:rPr>
+        <w:t>link</w:t>
+      </w:r>
+      <w:proofErr w:type="gramEnd"/>
+      <w:r>
+        <w:rPr>
+          <w:rFonts w:ascii="Times New Roman" w:hAnsi="Times New Roman" w:cs="Times New Roman"/>
+          <w:sz w:val="24"/>
+          <w:szCs w:val="24"/>
+        </w:rPr>
+        <w:t xml:space="preserve"> de </w:t>
+      </w:r>
+      <w:proofErr w:type="spellStart"/>
+      <w:r>
+        <w:rPr>
+          <w:rFonts w:ascii="Times New Roman" w:hAnsi="Times New Roman" w:cs="Times New Roman"/>
+          <w:sz w:val="24"/>
+          <w:szCs w:val="24"/>
+        </w:rPr>
+        <w:t>github</w:t>
+      </w:r>
+      <w:proofErr w:type="spellEnd"/>
+      <w:r>
+        <w:rPr>
+          <w:rFonts w:ascii="Times New Roman" w:hAnsi="Times New Roman" w:cs="Times New Roman"/>
+          <w:sz w:val="24"/>
+          <w:szCs w:val="24"/>
+        </w:rPr>
+        <w:t xml:space="preserve">: </w:t>
+      </w:r>
+    </w:p>
+    <w:p>
+      <w:pPr>
+        <w:rPr>
+          <w:rFonts w:ascii="Times New Roman" w:hAnsi="Times New Roman" w:cs="Times New Roman"/>
+          <w:sz w:val="24"/>
+          <w:szCs w:val="24"/>
+        </w:rPr>
+      </w:pPr>
+      <w:hyperlink r:id="rId5" w:history="1">
+        <w:r>
+          <w:rPr>
+            <w:rStyle w:val="Hipervnculo"/>
+            <w:rFonts w:ascii="Times New Roman" w:hAnsi="Times New Roman" w:cs="Times New Roman"/>
+            <w:sz w:val="24"/>
+            <w:szCs w:val="24"/>
+          </w:rPr>
+          <w:t>https://github.com/JuanDiegoAvila/Hoja-de-trabajo-3.git</w:t>
+        </w:r>
+      </w:hyperlink>
+    </w:p>
+    <w:p>
+      <w:pPr>
+        <w:rPr>
+          <w:rFonts w:ascii="Times New Roman" w:hAnsi="Times New Roman" w:cs="Times New Roman"/>
+          <w:b/>
+          <w:bCs/>
+          <w:sz w:val="24"/>
+          <w:szCs w:val="24"/>
+        </w:rPr>
+      </w:pPr>
+    </w:p>
+    <w:p>
+      <w:pPr>
+        <w:rPr>
+          <w:rFonts w:ascii="Times New Roman" w:hAnsi="Times New Roman" w:cs="Times New Roman"/>
+          <w:b/>
+          <w:bCs/>
+          <w:sz w:val="24"/>
+          <w:szCs w:val="24"/>
+        </w:rPr>
+      </w:pPr>
+      <w:r>
+        <w:rPr>
+          <w:rFonts w:ascii="Times New Roman" w:hAnsi="Times New Roman" w:cs="Times New Roman"/>
+          <w:b/>
+          <w:bCs/>
+          <w:sz w:val="24"/>
+          <w:szCs w:val="24"/>
+        </w:rPr>
+        <w:t>Complejidad</w:t>
+      </w:r>
+    </w:p>
+    <w:p>
+      <w:pPr>
+        <w:rPr>
+          <w:rFonts w:ascii="Times New Roman" w:hAnsi="Times New Roman" w:cs="Times New Roman"/>
+          <w:sz w:val="24"/>
+          <w:szCs w:val="24"/>
+        </w:rPr>
+      </w:pPr>
+      <w:r>
+        <w:rPr>
+          <w:rFonts w:ascii="Times New Roman" w:hAnsi="Times New Roman" w:cs="Times New Roman"/>
+          <w:sz w:val="24"/>
+          <w:szCs w:val="24"/>
+        </w:rPr>
         <w:t xml:space="preserve">Para calcular el tiempo que se tardaba cada </w:t>
       </w:r>
       <w:proofErr w:type="spellStart"/>
@@ -410,16 +553,14 @@
         </w:rPr>
         <w:t xml:space="preserve">, </w:t>
       </w:r>
-      <w:proofErr w:type="gramStart"/>
-      <w:r>
-        <w:rPr>
-          <w:rFonts w:ascii="Times New Roman" w:hAnsi="Times New Roman" w:cs="Times New Roman"/>
-          <w:sz w:val="24"/>
-          <w:szCs w:val="24"/>
-        </w:rPr>
-        <w:t>que</w:t>
-      </w:r>
-      <w:proofErr w:type="gramEnd"/>
+      <w:r>
+        <w:rPr>
+          <w:rFonts w:ascii="Times New Roman" w:hAnsi="Times New Roman" w:cs="Times New Roman"/>
+          <w:sz w:val="24"/>
+          <w:szCs w:val="24"/>
+        </w:rPr>
+        <w:t>que,</w:t>
+      </w:r>
       <w:r>
         <w:rPr>
           <w:rFonts w:ascii="Times New Roman" w:hAnsi="Times New Roman" w:cs="Times New Roman"/>
@@ -521,7 +662,7 @@
                     <pic:cNvPicPr preferRelativeResize="0"/>
                   </pic:nvPicPr>
                   <pic:blipFill>
-                    <a:blip r:embed="rId5" cstate="print"/>
+                    <a:blip r:embed="rId6" cstate="print"/>
                     <a:stretch>
                       <a:fillRect/>
                     </a:stretch>
@@ -556,6 +697,7 @@
         <w:rPr>
           <w:noProof/>
         </w:rPr>
+        <w:lastRenderedPageBreak/>
         <w:drawing>
           <wp:inline distT="0" distB="0" distL="0" distR="0" wp14:anchorId="793B5E4B" wp14:editId="759D6219">
             <wp:extent cx="4581525" cy="2752725"/>
@@ -582,7 +724,7 @@
                     <pic:cNvPicPr preferRelativeResize="0"/>
                   </pic:nvPicPr>
                   <pic:blipFill>
-                    <a:blip r:embed="rId6" cstate="print"/>
+                    <a:blip r:embed="rId7" cstate="print"/>
                     <a:stretch>
                       <a:fillRect/>
                     </a:stretch>
@@ -617,7 +759,6 @@
         <w:rPr>
           <w:noProof/>
         </w:rPr>
-        <w:lastRenderedPageBreak/>
         <w:drawing>
           <wp:inline distT="0" distB="0" distL="0" distR="0" wp14:anchorId="46C0B5C9" wp14:editId="6A0AAE05">
             <wp:extent cx="4581525" cy="2743200"/>
@@ -644,7 +785,7 @@
                     <pic:cNvPicPr preferRelativeResize="0"/>
                   </pic:nvPicPr>
                   <pic:blipFill>
-                    <a:blip r:embed="rId7" cstate="print"/>
+                    <a:blip r:embed="rId8" cstate="print"/>
                     <a:stretch>
                       <a:fillRect/>
                     </a:stretch>
@@ -679,6 +820,7 @@
         <w:rPr>
           <w:noProof/>
         </w:rPr>
+        <w:lastRenderedPageBreak/>
         <w:drawing>
           <wp:inline distT="0" distB="0" distL="0" distR="0" wp14:anchorId="46703D9B" wp14:editId="5AF8350E">
             <wp:extent cx="4581525" cy="2752725"/>
@@ -705,7 +847,7 @@
                     <pic:cNvPicPr preferRelativeResize="0"/>
                   </pic:nvPicPr>
                   <pic:blipFill>
-                    <a:blip r:embed="rId8" cstate="print"/>
+                    <a:blip r:embed="rId9" cstate="print"/>
                     <a:stretch>
                       <a:fillRect/>
                     </a:stretch>
@@ -740,7 +882,6 @@
         <w:rPr>
           <w:noProof/>
         </w:rPr>
-        <w:lastRenderedPageBreak/>
         <w:drawing>
           <wp:inline distT="0" distB="0" distL="0" distR="0" wp14:anchorId="08E94A73" wp14:editId="78D9E661">
             <wp:extent cx="4572000" cy="2752725"/>
@@ -767,7 +908,7 @@
                     <pic:cNvPicPr preferRelativeResize="0"/>
                   </pic:nvPicPr>
                   <pic:blipFill>
-                    <a:blip r:embed="rId9" cstate="print"/>
+                    <a:blip r:embed="rId10" cstate="print"/>
                     <a:stretch>
                       <a:fillRect/>
                     </a:stretch>
@@ -820,6 +961,7 @@
         <w:rPr>
           <w:noProof/>
         </w:rPr>
+        <w:lastRenderedPageBreak/>
         <w:drawing>
           <wp:inline distT="0" distB="0" distL="0" distR="0" wp14:anchorId="4623488E" wp14:editId="52A3472D">
             <wp:extent cx="4581525" cy="2752725"/>
@@ -846,7 +988,7 @@
                     <pic:cNvPicPr preferRelativeResize="0"/>
                   </pic:nvPicPr>
                   <pic:blipFill>
-                    <a:blip r:embed="rId10" cstate="print"/>
+                    <a:blip r:embed="rId11" cstate="print"/>
                     <a:stretch>
                       <a:fillRect/>
                     </a:stretch>
@@ -881,7 +1023,6 @@
         <w:rPr>
           <w:noProof/>
         </w:rPr>
-        <w:lastRenderedPageBreak/>
         <w:drawing>
           <wp:anchor distT="0" distB="0" distL="114300" distR="114300" simplePos="0" relativeHeight="251658240" behindDoc="0" locked="0" layoutInCell="1" allowOverlap="1" wp14:anchorId="7DEB3559" wp14:editId="4292CEF0">
             <wp:simplePos x="914400" y="3790950"/>
@@ -916,7 +1057,7 @@
                     <pic:cNvPicPr preferRelativeResize="0"/>
                   </pic:nvPicPr>
                   <pic:blipFill>
-                    <a:blip r:embed="rId11" cstate="print">
+                    <a:blip r:embed="rId12" cstate="print">
                       <a:extLst>
                         <a:ext uri="{28A0092B-C50C-407E-A947-70E740481C1C}">
                           <a14:useLocalDpi xmlns:a14="http://schemas.microsoft.com/office/drawing/2010/main" val="0"/>
@@ -1039,6 +1180,7 @@
         <w:rPr>
           <w:noProof/>
         </w:rPr>
+        <w:lastRenderedPageBreak/>
         <w:drawing>
           <wp:inline distT="0" distB="0" distL="0" distR="0" wp14:anchorId="72A07C52" wp14:editId="11CE44D6">
             <wp:extent cx="4581525" cy="2743200"/>
@@ -1065,7 +1207,7 @@
                     <pic:cNvPicPr preferRelativeResize="0"/>
                   </pic:nvPicPr>
                   <pic:blipFill>
-                    <a:blip r:embed="rId12" cstate="print"/>
+                    <a:blip r:embed="rId13" cstate="print"/>
                     <a:stretch>
                       <a:fillRect/>
                     </a:stretch>
@@ -1100,7 +1242,6 @@
         <w:rPr>
           <w:noProof/>
         </w:rPr>
-        <w:lastRenderedPageBreak/>
         <w:drawing>
           <wp:inline distT="0" distB="0" distL="0" distR="0" wp14:anchorId="78199FD3" wp14:editId="0A156BAD">
             <wp:extent cx="4581525" cy="2752725"/>
@@ -1127,7 +1268,7 @@
                     <pic:cNvPicPr preferRelativeResize="0"/>
                   </pic:nvPicPr>
                   <pic:blipFill>
-                    <a:blip r:embed="rId13" cstate="print"/>
+                    <a:blip r:embed="rId14" cstate="print"/>
                     <a:stretch>
                       <a:fillRect/>
                     </a:stretch>
@@ -1170,6 +1311,7 @@
         <w:rPr>
           <w:noProof/>
         </w:rPr>
+        <w:lastRenderedPageBreak/>
         <w:drawing>
           <wp:inline distT="0" distB="0" distL="0" distR="0" wp14:anchorId="08D1731F" wp14:editId="663A202F">
             <wp:extent cx="4581525" cy="2743200"/>
@@ -1196,7 +1338,7 @@
                     <pic:cNvPicPr preferRelativeResize="0"/>
                   </pic:nvPicPr>
                   <pic:blipFill>
-                    <a:blip r:embed="rId14" cstate="print"/>
+                    <a:blip r:embed="rId15" cstate="print"/>
                     <a:stretch>
                       <a:fillRect/>
                     </a:stretch>
@@ -1231,7 +1373,6 @@
         <w:rPr>
           <w:noProof/>
         </w:rPr>
-        <w:lastRenderedPageBreak/>
         <w:drawing>
           <wp:inline distT="0" distB="0" distL="0" distR="0" wp14:anchorId="232F7111" wp14:editId="6E115D35">
             <wp:extent cx="4581525" cy="2752725"/>
@@ -1258,7 +1399,7 @@
                     <pic:cNvPicPr preferRelativeResize="0"/>
                   </pic:nvPicPr>
                   <pic:blipFill>
-                    <a:blip r:embed="rId15" cstate="print"/>
+                    <a:blip r:embed="rId16" cstate="print"/>
                     <a:stretch>
                       <a:fillRect/>
                     </a:stretch>
@@ -1328,6 +1469,7 @@
         <w:rPr>
           <w:noProof/>
         </w:rPr>
+        <w:lastRenderedPageBreak/>
         <w:drawing>
           <wp:inline distT="0" distB="0" distL="0" distR="0" wp14:anchorId="4527E4B7" wp14:editId="267E1DD8">
             <wp:extent cx="4581525" cy="2752725"/>
@@ -1354,7 +1496,7 @@
                     <pic:cNvPicPr preferRelativeResize="0"/>
                   </pic:nvPicPr>
                   <pic:blipFill>
-                    <a:blip r:embed="rId16" cstate="print"/>
+                    <a:blip r:embed="rId17" cstate="print"/>
                     <a:stretch>
                       <a:fillRect/>
                     </a:stretch>
@@ -1389,7 +1531,6 @@
         <w:rPr>
           <w:noProof/>
         </w:rPr>
-        <w:lastRenderedPageBreak/>
         <w:drawing>
           <wp:inline distT="0" distB="0" distL="0" distR="0" wp14:anchorId="1FA3B0AD" wp14:editId="65BD98A3">
             <wp:extent cx="4581525" cy="2752725"/>
@@ -1416,7 +1557,7 @@
                     <pic:cNvPicPr preferRelativeResize="0"/>
                   </pic:nvPicPr>
                   <pic:blipFill>
-                    <a:blip r:embed="rId17" cstate="print"/>
+                    <a:blip r:embed="rId18" cstate="print"/>
                     <a:stretch>
                       <a:fillRect/>
                     </a:stretch>
@@ -1451,6 +1592,7 @@
         <w:rPr>
           <w:noProof/>
         </w:rPr>
+        <w:lastRenderedPageBreak/>
         <w:drawing>
           <wp:inline distT="0" distB="0" distL="0" distR="0" wp14:anchorId="5F60A7DD" wp14:editId="1A14A54D">
             <wp:extent cx="4572000" cy="2752725"/>
@@ -1477,7 +1619,7 @@
                     <pic:cNvPicPr preferRelativeResize="0"/>
                   </pic:nvPicPr>
                   <pic:blipFill>
-                    <a:blip r:embed="rId18" cstate="print"/>
+                    <a:blip r:embed="rId19" cstate="print"/>
                     <a:stretch>
                       <a:fillRect/>
                     </a:stretch>
@@ -1512,7 +1654,6 @@
         <w:rPr>
           <w:noProof/>
         </w:rPr>
-        <w:lastRenderedPageBreak/>
         <w:drawing>
           <wp:inline distT="0" distB="0" distL="0" distR="0" wp14:anchorId="074BA19A" wp14:editId="7B83417F">
             <wp:extent cx="4572000" cy="2752725"/>
@@ -1539,7 +1680,7 @@
                     <pic:cNvPicPr preferRelativeResize="0"/>
                   </pic:nvPicPr>
                   <pic:blipFill>
-                    <a:blip r:embed="rId19" cstate="print"/>
+                    <a:blip r:embed="rId20" cstate="print"/>
                     <a:stretch>
                       <a:fillRect/>
                     </a:stretch>
@@ -1574,6 +1715,7 @@
         <w:rPr>
           <w:noProof/>
         </w:rPr>
+        <w:lastRenderedPageBreak/>
         <w:drawing>
           <wp:inline distT="0" distB="0" distL="0" distR="0" wp14:anchorId="4C5F20E2" wp14:editId="787D4A86">
             <wp:extent cx="4581525" cy="2752725"/>
@@ -1600,7 +1742,7 @@
                     <pic:cNvPicPr preferRelativeResize="0"/>
                   </pic:nvPicPr>
                   <pic:blipFill>
-                    <a:blip r:embed="rId20" cstate="print"/>
+                    <a:blip r:embed="rId21" cstate="print"/>
                     <a:stretch>
                       <a:fillRect/>
                     </a:stretch>
@@ -1619,6 +1761,246 @@
               </a:graphicData>
             </a:graphic>
           </wp:inline>
+        </w:drawing>
+      </w:r>
+    </w:p>
+    <w:p>
+      <w:pPr>
+        <w:jc w:val="center"/>
+        <w:rPr>
+          <w:noProof/>
+        </w:rPr>
+      </w:pPr>
+      <w:r>
+        <w:rPr>
+          <w:noProof/>
+        </w:rPr>
+        <w:drawing>
+          <wp:inline distT="0" distB="0" distL="0" distR="0" wp14:anchorId="2E8761F6" wp14:editId="4F62F442">
+            <wp:extent cx="4724400" cy="2965450"/>
+            <wp:effectExtent l="0" t="0" r="0" b="6350"/>
+            <wp:docPr id="4" name="Imagen 4"/>
+            <wp:cNvGraphicFramePr>
+              <a:graphicFrameLocks xmlns:a="http://schemas.openxmlformats.org/drawingml/2006/main" noChangeAspect="1"/>
+            </wp:cNvGraphicFramePr>
+            <a:graphic xmlns:a="http://schemas.openxmlformats.org/drawingml/2006/main">
+              <a:graphicData uri="http://schemas.openxmlformats.org/drawingml/2006/picture">
+                <pic:pic xmlns:pic="http://schemas.openxmlformats.org/drawingml/2006/picture">
+                  <pic:nvPicPr>
+                    <pic:cNvPr id="0" name="Picture 1"/>
+                    <pic:cNvPicPr>
+                      <a:picLocks noChangeAspect="1" noChangeArrowheads="1"/>
+                    </pic:cNvPicPr>
+                  </pic:nvPicPr>
+                  <pic:blipFill>
+                    <a:blip r:embed="rId22">
+                      <a:extLst>
+                        <a:ext uri="{28A0092B-C50C-407E-A947-70E740481C1C}">
+                          <a14:useLocalDpi xmlns:a14="http://schemas.microsoft.com/office/drawing/2010/main" val="0"/>
+                        </a:ext>
+                      </a:extLst>
+                    </a:blip>
+                    <a:srcRect/>
+                    <a:stretch>
+                      <a:fillRect/>
+                    </a:stretch>
+                  </pic:blipFill>
+                  <pic:spPr bwMode="auto">
+                    <a:xfrm>
+                      <a:off x="0" y="0"/>
+                      <a:ext cx="4724400" cy="2965450"/>
+                    </a:xfrm>
+                    <a:prstGeom prst="rect">
+                      <a:avLst/>
+                    </a:prstGeom>
+                    <a:noFill/>
+                    <a:ln>
+                      <a:noFill/>
+                    </a:ln>
+                  </pic:spPr>
+                </pic:pic>
+              </a:graphicData>
+            </a:graphic>
+          </wp:inline>
+        </w:drawing>
+      </w:r>
+    </w:p>
+    <w:p>
+      <w:pPr>
+        <w:rPr>
+          <w:rFonts w:ascii="Times New Roman" w:hAnsi="Times New Roman" w:cs="Times New Roman"/>
+          <w:sz w:val="24"/>
+          <w:szCs w:val="24"/>
+        </w:rPr>
+      </w:pPr>
+    </w:p>
+    <w:p>
+      <w:pPr>
+        <w:tabs>
+          <w:tab w:val="left" w:pos="5470"/>
+        </w:tabs>
+        <w:rPr>
+          <w:noProof/>
+        </w:rPr>
+      </w:pPr>
+    </w:p>
+    <w:p>
+      <w:pPr>
+        <w:tabs>
+          <w:tab w:val="left" w:pos="5470"/>
+        </w:tabs>
+        <w:rPr>
+          <w:noProof/>
+        </w:rPr>
+      </w:pPr>
+    </w:p>
+    <w:p>
+      <w:pPr>
+        <w:tabs>
+          <w:tab w:val="left" w:pos="5470"/>
+        </w:tabs>
+        <w:rPr>
+          <w:noProof/>
+        </w:rPr>
+      </w:pPr>
+    </w:p>
+    <w:p>
+      <w:pPr>
+        <w:tabs>
+          <w:tab w:val="left" w:pos="5470"/>
+        </w:tabs>
+        <w:rPr>
+          <w:noProof/>
+        </w:rPr>
+      </w:pPr>
+    </w:p>
+    <w:p>
+      <w:pPr>
+        <w:tabs>
+          <w:tab w:val="left" w:pos="5470"/>
+        </w:tabs>
+        <w:rPr>
+          <w:noProof/>
+        </w:rPr>
+      </w:pPr>
+    </w:p>
+    <w:p>
+      <w:pPr>
+        <w:tabs>
+          <w:tab w:val="left" w:pos="5470"/>
+        </w:tabs>
+        <w:rPr>
+          <w:noProof/>
+        </w:rPr>
+      </w:pPr>
+    </w:p>
+    <w:p>
+      <w:pPr>
+        <w:tabs>
+          <w:tab w:val="left" w:pos="5470"/>
+        </w:tabs>
+        <w:rPr>
+          <w:noProof/>
+        </w:rPr>
+      </w:pPr>
+    </w:p>
+    <w:p>
+      <w:pPr>
+        <w:tabs>
+          <w:tab w:val="left" w:pos="5470"/>
+        </w:tabs>
+        <w:rPr>
+          <w:noProof/>
+          <w:lang w:val="es-GT"/>
+        </w:rPr>
+      </w:pPr>
+      <w:r>
+        <w:rPr>
+          <w:noProof/>
+        </w:rPr>
+        <w:lastRenderedPageBreak/>
+        <w:t>Ad</w:t>
+      </w:r>
+      <w:r>
+        <w:rPr>
+          <w:noProof/>
+          <w:lang w:val="es-GT"/>
+        </w:rPr>
+        <w:t>emás se incluye una imagen del profiler.</w:t>
+      </w:r>
+    </w:p>
+    <w:p>
+      <w:pPr>
+        <w:tabs>
+          <w:tab w:val="left" w:pos="5470"/>
+        </w:tabs>
+        <w:rPr>
+          <w:rFonts w:ascii="Times New Roman" w:hAnsi="Times New Roman" w:cs="Times New Roman"/>
+          <w:sz w:val="24"/>
+          <w:szCs w:val="24"/>
+          <w:lang w:val="en-US"/>
+        </w:rPr>
+      </w:pPr>
+      <w:r>
+        <w:rPr>
+          <w:noProof/>
+        </w:rPr>
+        <w:drawing>
+          <wp:anchor distT="0" distB="0" distL="114300" distR="114300" simplePos="0" relativeHeight="251659264" behindDoc="1" locked="0" layoutInCell="1" allowOverlap="1" wp14:anchorId="72A89107" wp14:editId="4602081E">
+            <wp:simplePos x="0" y="0"/>
+            <wp:positionH relativeFrom="column">
+              <wp:posOffset>356182</wp:posOffset>
+            </wp:positionH>
+            <wp:positionV relativeFrom="paragraph">
+              <wp:posOffset>133985</wp:posOffset>
+            </wp:positionV>
+            <wp:extent cx="4978400" cy="3715184"/>
+            <wp:effectExtent l="0" t="0" r="0" b="0"/>
+            <wp:wrapTight wrapText="bothSides">
+              <wp:wrapPolygon edited="0">
+                <wp:start x="0" y="0"/>
+                <wp:lineTo x="0" y="21489"/>
+                <wp:lineTo x="21490" y="21489"/>
+                <wp:lineTo x="21490" y="0"/>
+                <wp:lineTo x="0" y="0"/>
+              </wp:wrapPolygon>
+            </wp:wrapTight>
+            <wp:docPr id="19" name="Imagen 19"/>
+            <wp:cNvGraphicFramePr>
+              <a:graphicFrameLocks xmlns:a="http://schemas.openxmlformats.org/drawingml/2006/main" noChangeAspect="1"/>
+            </wp:cNvGraphicFramePr>
+            <a:graphic xmlns:a="http://schemas.openxmlformats.org/drawingml/2006/main">
+              <a:graphicData uri="http://schemas.openxmlformats.org/drawingml/2006/picture">
+                <pic:pic xmlns:pic="http://schemas.openxmlformats.org/drawingml/2006/picture">
+                  <pic:nvPicPr>
+                    <pic:cNvPr id="1" name=""/>
+                    <pic:cNvPicPr/>
+                  </pic:nvPicPr>
+                  <pic:blipFill>
+                    <a:blip r:embed="rId23" cstate="print">
+                      <a:extLst>
+                        <a:ext uri="{28A0092B-C50C-407E-A947-70E740481C1C}">
+                          <a14:useLocalDpi xmlns:a14="http://schemas.microsoft.com/office/drawing/2010/main" val="0"/>
+                        </a:ext>
+                      </a:extLst>
+                    </a:blip>
+                    <a:stretch>
+                      <a:fillRect/>
+                    </a:stretch>
+                  </pic:blipFill>
+                  <pic:spPr>
+                    <a:xfrm>
+                      <a:off x="0" y="0"/>
+                      <a:ext cx="4978400" cy="3715184"/>
+                    </a:xfrm>
+                    <a:prstGeom prst="rect">
+                      <a:avLst/>
+                    </a:prstGeom>
+                  </pic:spPr>
+                </pic:pic>
+              </a:graphicData>
+            </a:graphic>
+          </wp:anchor>
         </w:drawing>
       </w:r>
     </w:p>
@@ -2097,6 +2479,29 @@
       <w:lang w:val="es-ES_tradnl"/>
     </w:rPr>
   </w:style>
+  <w:style w:type="character" w:styleId="Hipervnculo">
+    <w:name w:val="Hyperlink"/>
+    <w:basedOn w:val="Fuentedeprrafopredeter"/>
+    <w:uiPriority w:val="99"/>
+    <w:unhideWhenUsed/>
+    <w:rsid w:val="00E611C3"/>
+    <w:rPr>
+      <w:color w:val="0563C1" w:themeColor="hyperlink"/>
+      <w:u w:val="single"/>
+    </w:rPr>
+  </w:style>
+  <w:style w:type="character" w:styleId="Mencinsinresolver">
+    <w:name w:val="Unresolved Mention"/>
+    <w:basedOn w:val="Fuentedeprrafopredeter"/>
+    <w:uiPriority w:val="99"/>
+    <w:semiHidden/>
+    <w:unhideWhenUsed/>
+    <w:rsid w:val="00E611C3"/>
+    <w:rPr>
+      <w:color w:val="605E5C"/>
+      <w:shd w:val="clear" w:color="auto" w:fill="E1DFDD"/>
+    </w:rPr>
+  </w:style>
 </w:styles>
 </file>
 

</xml_diff>